<commit_message>
Daily 22. Sin novedad
</commit_message>
<xml_diff>
--- a/Evidencias_Dailys.docx
+++ b/Evidencias_Dailys.docx
@@ -1216,19 +1216,7 @@
       </w:pPr>
       <w:r>
         <w:lastRenderedPageBreak/>
-        <w:t xml:space="preserve">Daily </w:t>
-      </w:r>
-      <w:r>
-        <w:t>20</w:t>
-      </w:r>
-      <w:r>
-        <w:t xml:space="preserve"> </w:t>
-      </w:r>
-      <w:r>
-        <w:t>20</w:t>
-      </w:r>
-      <w:r>
-        <w:t>/10/2022</w:t>
+        <w:t>Daily 20 20/10/2022</w:t>
       </w:r>
     </w:p>
     <w:p>
@@ -1330,6 +1318,120 @@
       <w:pPr>
         <w:jc w:val="both"/>
       </w:pPr>
+    </w:p>
+    <w:p>
+      <w:pPr>
+        <w:jc w:val="both"/>
+      </w:pPr>
+    </w:p>
+    <w:p>
+      <w:pPr>
+        <w:jc w:val="both"/>
+      </w:pPr>
+    </w:p>
+    <w:p>
+      <w:pPr>
+        <w:jc w:val="both"/>
+      </w:pPr>
+    </w:p>
+    <w:p>
+      <w:pPr>
+        <w:jc w:val="both"/>
+      </w:pPr>
+      <w:r>
+        <w:lastRenderedPageBreak/>
+        <w:t>Daily 22 22/10/2022</w:t>
+      </w:r>
+    </w:p>
+    <w:p>
+      <w:pPr>
+        <w:jc w:val="both"/>
+      </w:pPr>
+      <w:r>
+        <w:rPr>
+          <w:noProof/>
+        </w:rPr>
+        <w:drawing>
+          <wp:inline distT="0" distB="0" distL="0" distR="0" wp14:anchorId="1E79282E" wp14:editId="086C2CC8">
+            <wp:extent cx="5612130" cy="3155315"/>
+            <wp:effectExtent l="0" t="0" r="7620" b="6985"/>
+            <wp:docPr id="25" name="Imagen 25"/>
+            <wp:cNvGraphicFramePr>
+              <a:graphicFrameLocks xmlns:a="http://schemas.openxmlformats.org/drawingml/2006/main" noChangeAspect="1"/>
+            </wp:cNvGraphicFramePr>
+            <a:graphic xmlns:a="http://schemas.openxmlformats.org/drawingml/2006/main">
+              <a:graphicData uri="http://schemas.openxmlformats.org/drawingml/2006/picture">
+                <pic:pic xmlns:pic="http://schemas.openxmlformats.org/drawingml/2006/picture">
+                  <pic:nvPicPr>
+                    <pic:cNvPr id="1" name=""/>
+                    <pic:cNvPicPr/>
+                  </pic:nvPicPr>
+                  <pic:blipFill>
+                    <a:blip r:embed="rId28"/>
+                    <a:stretch>
+                      <a:fillRect/>
+                    </a:stretch>
+                  </pic:blipFill>
+                  <pic:spPr>
+                    <a:xfrm>
+                      <a:off x="0" y="0"/>
+                      <a:ext cx="5612130" cy="3155315"/>
+                    </a:xfrm>
+                    <a:prstGeom prst="rect">
+                      <a:avLst/>
+                    </a:prstGeom>
+                  </pic:spPr>
+                </pic:pic>
+              </a:graphicData>
+            </a:graphic>
+          </wp:inline>
+        </w:drawing>
+      </w:r>
+    </w:p>
+    <w:p>
+      <w:pPr>
+        <w:jc w:val="both"/>
+      </w:pPr>
+      <w:r>
+        <w:rPr>
+          <w:noProof/>
+        </w:rPr>
+        <w:drawing>
+          <wp:inline distT="0" distB="0" distL="0" distR="0" wp14:anchorId="1D41127C" wp14:editId="0F933665">
+            <wp:extent cx="5612130" cy="3155315"/>
+            <wp:effectExtent l="0" t="0" r="7620" b="6985"/>
+            <wp:docPr id="26" name="Imagen 26"/>
+            <wp:cNvGraphicFramePr>
+              <a:graphicFrameLocks xmlns:a="http://schemas.openxmlformats.org/drawingml/2006/main" noChangeAspect="1"/>
+            </wp:cNvGraphicFramePr>
+            <a:graphic xmlns:a="http://schemas.openxmlformats.org/drawingml/2006/main">
+              <a:graphicData uri="http://schemas.openxmlformats.org/drawingml/2006/picture">
+                <pic:pic xmlns:pic="http://schemas.openxmlformats.org/drawingml/2006/picture">
+                  <pic:nvPicPr>
+                    <pic:cNvPr id="1" name=""/>
+                    <pic:cNvPicPr/>
+                  </pic:nvPicPr>
+                  <pic:blipFill>
+                    <a:blip r:embed="rId29"/>
+                    <a:stretch>
+                      <a:fillRect/>
+                    </a:stretch>
+                  </pic:blipFill>
+                  <pic:spPr>
+                    <a:xfrm>
+                      <a:off x="0" y="0"/>
+                      <a:ext cx="5612130" cy="3155315"/>
+                    </a:xfrm>
+                    <a:prstGeom prst="rect">
+                      <a:avLst/>
+                    </a:prstGeom>
+                  </pic:spPr>
+                </pic:pic>
+              </a:graphicData>
+            </a:graphic>
+          </wp:inline>
+        </w:drawing>
+      </w:r>
     </w:p>
     <w:sectPr>
       <w:pgSz w:w="12240" w:h="15840"/>

</xml_diff>

<commit_message>
Antes de sprint 2
</commit_message>
<xml_diff>
--- a/Evidencias_Dailys.docx
+++ b/Evidencias_Dailys.docx
@@ -103,8 +103,13 @@
       </w:r>
     </w:p>
     <w:p>
-      <w:r>
-        <w:t>Daily 1 10/10/2022</w:t>
+      <w:proofErr w:type="spellStart"/>
+      <w:r>
+        <w:t>Daily</w:t>
+      </w:r>
+      <w:proofErr w:type="spellEnd"/>
+      <w:r>
+        <w:t xml:space="preserve"> 1 10/10/2022</w:t>
       </w:r>
     </w:p>
     <w:p>
@@ -198,8 +203,13 @@
     <w:p/>
     <w:p/>
     <w:p>
-      <w:r>
-        <w:t>Daily 2 11/10/2022</w:t>
+      <w:proofErr w:type="spellStart"/>
+      <w:r>
+        <w:t>Daily</w:t>
+      </w:r>
+      <w:proofErr w:type="spellEnd"/>
+      <w:r>
+        <w:t xml:space="preserve"> 2 11/10/2022</w:t>
       </w:r>
     </w:p>
     <w:p/>
@@ -292,8 +302,13 @@
     <w:p/>
     <w:p/>
     <w:p>
-      <w:r>
-        <w:t>Daily 3 12/10/2022</w:t>
+      <w:proofErr w:type="spellStart"/>
+      <w:r>
+        <w:t>Daily</w:t>
+      </w:r>
+      <w:proofErr w:type="spellEnd"/>
+      <w:r>
+        <w:t xml:space="preserve"> 3 12/10/2022</w:t>
       </w:r>
     </w:p>
     <w:p>
@@ -384,8 +399,13 @@
     <w:p/>
     <w:p/>
     <w:p>
-      <w:r>
-        <w:t xml:space="preserve">Daily 4 </w:t>
+      <w:proofErr w:type="spellStart"/>
+      <w:r>
+        <w:t>Daily</w:t>
+      </w:r>
+      <w:proofErr w:type="spellEnd"/>
+      <w:r>
+        <w:t xml:space="preserve"> 4 </w:t>
       </w:r>
     </w:p>
     <w:p>
@@ -482,8 +502,13 @@
     <w:p/>
     <w:p/>
     <w:p>
-      <w:r>
-        <w:t>Daily 5 14/10/2022</w:t>
+      <w:proofErr w:type="spellStart"/>
+      <w:r>
+        <w:t>Daily</w:t>
+      </w:r>
+      <w:proofErr w:type="spellEnd"/>
+      <w:r>
+        <w:t xml:space="preserve"> 5 14/10/2022</w:t>
       </w:r>
     </w:p>
     <w:p>
@@ -575,9 +600,14 @@
     <w:p/>
     <w:p/>
     <w:p>
+      <w:proofErr w:type="spellStart"/>
       <w:r>
         <w:lastRenderedPageBreak/>
-        <w:t>Daily 6 15/10/2022</w:t>
+        <w:t>Daily</w:t>
+      </w:r>
+      <w:proofErr w:type="spellEnd"/>
+      <w:r>
+        <w:t xml:space="preserve"> 6 15/10/2022</w:t>
       </w:r>
     </w:p>
     <w:p>
@@ -692,9 +722,14 @@
       <w:pPr>
         <w:jc w:val="both"/>
       </w:pPr>
+      <w:proofErr w:type="spellStart"/>
       <w:r>
         <w:lastRenderedPageBreak/>
-        <w:t>Daily 7 16/10/2022</w:t>
+        <w:t>Daily</w:t>
+      </w:r>
+      <w:proofErr w:type="spellEnd"/>
+      <w:r>
+        <w:t xml:space="preserve"> 7 16/10/2022</w:t>
       </w:r>
     </w:p>
     <w:p>
@@ -816,9 +851,14 @@
       <w:pPr>
         <w:jc w:val="both"/>
       </w:pPr>
+      <w:proofErr w:type="spellStart"/>
       <w:r>
         <w:lastRenderedPageBreak/>
-        <w:t>Daily 8 17/10/2022</w:t>
+        <w:t>Daily</w:t>
+      </w:r>
+      <w:proofErr w:type="spellEnd"/>
+      <w:r>
+        <w:t xml:space="preserve"> 8 17/10/2022</w:t>
       </w:r>
     </w:p>
     <w:p>
@@ -940,9 +980,14 @@
       <w:pPr>
         <w:jc w:val="both"/>
       </w:pPr>
+      <w:proofErr w:type="spellStart"/>
       <w:r>
         <w:lastRenderedPageBreak/>
-        <w:t>Daily 8 18/10/2022</w:t>
+        <w:t>Daily</w:t>
+      </w:r>
+      <w:proofErr w:type="spellEnd"/>
+      <w:r>
+        <w:t xml:space="preserve"> 8 18/10/2022</w:t>
       </w:r>
     </w:p>
     <w:p>
@@ -1090,9 +1135,14 @@
       <w:pPr>
         <w:jc w:val="both"/>
       </w:pPr>
+      <w:proofErr w:type="spellStart"/>
       <w:r>
         <w:lastRenderedPageBreak/>
-        <w:t>Daily 19 19/10/2022</w:t>
+        <w:t>Daily</w:t>
+      </w:r>
+      <w:proofErr w:type="spellEnd"/>
+      <w:r>
+        <w:t xml:space="preserve"> 19 19/10/2022</w:t>
       </w:r>
     </w:p>
     <w:p>
@@ -1214,9 +1264,14 @@
       <w:pPr>
         <w:jc w:val="both"/>
       </w:pPr>
+      <w:proofErr w:type="spellStart"/>
       <w:r>
         <w:lastRenderedPageBreak/>
-        <w:t>Daily 20 20/10/2022</w:t>
+        <w:t>Daily</w:t>
+      </w:r>
+      <w:proofErr w:type="spellEnd"/>
+      <w:r>
+        <w:t xml:space="preserve"> 20 20/10/2022</w:t>
       </w:r>
     </w:p>
     <w:p>
@@ -1338,9 +1393,14 @@
       <w:pPr>
         <w:jc w:val="both"/>
       </w:pPr>
+      <w:proofErr w:type="spellStart"/>
       <w:r>
         <w:lastRenderedPageBreak/>
-        <w:t>Daily 22 22/10/2022</w:t>
+        <w:t>Daily</w:t>
+      </w:r>
+      <w:proofErr w:type="spellEnd"/>
+      <w:r>
+        <w:t xml:space="preserve"> 22 22/10/2022</w:t>
       </w:r>
     </w:p>
     <w:p>
@@ -1462,9 +1522,14 @@
       <w:pPr>
         <w:jc w:val="both"/>
       </w:pPr>
+      <w:proofErr w:type="spellStart"/>
       <w:r>
         <w:lastRenderedPageBreak/>
-        <w:t>Daily 23 23/10/2022</w:t>
+        <w:t>Daily</w:t>
+      </w:r>
+      <w:proofErr w:type="spellEnd"/>
+      <w:r>
+        <w:t xml:space="preserve"> 23 23/10/2022</w:t>
       </w:r>
     </w:p>
     <w:p>
@@ -1586,9 +1651,14 @@
       <w:pPr>
         <w:jc w:val="both"/>
       </w:pPr>
+      <w:proofErr w:type="spellStart"/>
       <w:r>
         <w:lastRenderedPageBreak/>
-        <w:t>Daily 24 24/10/2022</w:t>
+        <w:t>Daily</w:t>
+      </w:r>
+      <w:proofErr w:type="spellEnd"/>
+      <w:r>
+        <w:t xml:space="preserve"> 24 24/10/2022</w:t>
       </w:r>
     </w:p>
     <w:p>
@@ -1710,9 +1780,14 @@
       <w:pPr>
         <w:jc w:val="both"/>
       </w:pPr>
+      <w:proofErr w:type="spellStart"/>
       <w:r>
         <w:lastRenderedPageBreak/>
-        <w:t>Daily 25 25/10/2022</w:t>
+        <w:t>Daily</w:t>
+      </w:r>
+      <w:proofErr w:type="spellEnd"/>
+      <w:r>
+        <w:t xml:space="preserve"> 25 25/10/2022</w:t>
       </w:r>
     </w:p>
     <w:p>
@@ -1834,9 +1909,14 @@
       <w:pPr>
         <w:jc w:val="both"/>
       </w:pPr>
+      <w:proofErr w:type="spellStart"/>
       <w:r>
         <w:lastRenderedPageBreak/>
-        <w:t>Daily 26 26/10/2022</w:t>
+        <w:t>Daily</w:t>
+      </w:r>
+      <w:proofErr w:type="spellEnd"/>
+      <w:r>
+        <w:t xml:space="preserve"> 26 26/10/2022</w:t>
       </w:r>
     </w:p>
     <w:p>
@@ -1958,9 +2038,14 @@
       <w:pPr>
         <w:jc w:val="both"/>
       </w:pPr>
+      <w:proofErr w:type="spellStart"/>
       <w:r>
         <w:lastRenderedPageBreak/>
-        <w:t>Daily 27 27/10/2022</w:t>
+        <w:t>Daily</w:t>
+      </w:r>
+      <w:proofErr w:type="spellEnd"/>
+      <w:r>
+        <w:t xml:space="preserve"> 27 27/10/2022</w:t>
       </w:r>
     </w:p>
     <w:p>
@@ -2082,9 +2167,14 @@
       <w:pPr>
         <w:jc w:val="both"/>
       </w:pPr>
+      <w:proofErr w:type="spellStart"/>
       <w:r>
         <w:lastRenderedPageBreak/>
-        <w:t>Daily 28 28/10/2022</w:t>
+        <w:t>Daily</w:t>
+      </w:r>
+      <w:proofErr w:type="spellEnd"/>
+      <w:r>
+        <w:t xml:space="preserve"> 28 28/10/2022</w:t>
       </w:r>
     </w:p>
     <w:p>
@@ -2206,9 +2296,14 @@
       <w:pPr>
         <w:jc w:val="both"/>
       </w:pPr>
+      <w:proofErr w:type="spellStart"/>
       <w:r>
         <w:lastRenderedPageBreak/>
-        <w:t>Daily 29 29/10/2022</w:t>
+        <w:t>Daily</w:t>
+      </w:r>
+      <w:proofErr w:type="spellEnd"/>
+      <w:r>
+        <w:t xml:space="preserve"> 29 29/10/2022</w:t>
       </w:r>
     </w:p>
     <w:p>
@@ -2330,9 +2425,14 @@
       <w:pPr>
         <w:jc w:val="both"/>
       </w:pPr>
+      <w:proofErr w:type="spellStart"/>
       <w:r>
         <w:lastRenderedPageBreak/>
-        <w:t>Daily 30 30/10/2022</w:t>
+        <w:t>Daily</w:t>
+      </w:r>
+      <w:proofErr w:type="spellEnd"/>
+      <w:r>
+        <w:t xml:space="preserve"> 30 30/10/2022</w:t>
       </w:r>
     </w:p>
     <w:p>
@@ -2424,6 +2524,149 @@
           </wp:inline>
         </w:drawing>
       </w:r>
+    </w:p>
+    <w:p>
+      <w:pPr>
+        <w:jc w:val="both"/>
+      </w:pPr>
+    </w:p>
+    <w:p>
+      <w:pPr>
+        <w:jc w:val="both"/>
+      </w:pPr>
+    </w:p>
+    <w:p>
+      <w:pPr>
+        <w:jc w:val="both"/>
+      </w:pPr>
+    </w:p>
+    <w:p>
+      <w:pPr>
+        <w:jc w:val="both"/>
+      </w:pPr>
+    </w:p>
+    <w:p>
+      <w:pPr>
+        <w:jc w:val="both"/>
+      </w:pPr>
+    </w:p>
+    <w:p>
+      <w:pPr>
+        <w:jc w:val="both"/>
+      </w:pPr>
+    </w:p>
+    <w:p>
+      <w:pPr>
+        <w:jc w:val="both"/>
+      </w:pPr>
+      <w:proofErr w:type="spellStart"/>
+      <w:r>
+        <w:t>Daily</w:t>
+      </w:r>
+      <w:proofErr w:type="spellEnd"/>
+      <w:r>
+        <w:t xml:space="preserve"> 31 31/10/2022</w:t>
+      </w:r>
+    </w:p>
+    <w:p>
+      <w:pPr>
+        <w:jc w:val="both"/>
+      </w:pPr>
+      <w:r>
+        <w:rPr>
+          <w:noProof/>
+        </w:rPr>
+        <w:drawing>
+          <wp:inline distT="0" distB="0" distL="0" distR="0" wp14:anchorId="26062217" wp14:editId="3EF54686">
+            <wp:extent cx="5612130" cy="3155315"/>
+            <wp:effectExtent l="0" t="0" r="7620" b="6985"/>
+            <wp:docPr id="44" name="Imagen 44"/>
+            <wp:cNvGraphicFramePr>
+              <a:graphicFrameLocks xmlns:a="http://schemas.openxmlformats.org/drawingml/2006/main" noChangeAspect="1"/>
+            </wp:cNvGraphicFramePr>
+            <a:graphic xmlns:a="http://schemas.openxmlformats.org/drawingml/2006/main">
+              <a:graphicData uri="http://schemas.openxmlformats.org/drawingml/2006/picture">
+                <pic:pic xmlns:pic="http://schemas.openxmlformats.org/drawingml/2006/picture">
+                  <pic:nvPicPr>
+                    <pic:cNvPr id="1" name=""/>
+                    <pic:cNvPicPr/>
+                  </pic:nvPicPr>
+                  <pic:blipFill>
+                    <a:blip r:embed="rId46"/>
+                    <a:stretch>
+                      <a:fillRect/>
+                    </a:stretch>
+                  </pic:blipFill>
+                  <pic:spPr>
+                    <a:xfrm>
+                      <a:off x="0" y="0"/>
+                      <a:ext cx="5612130" cy="3155315"/>
+                    </a:xfrm>
+                    <a:prstGeom prst="rect">
+                      <a:avLst/>
+                    </a:prstGeom>
+                  </pic:spPr>
+                </pic:pic>
+              </a:graphicData>
+            </a:graphic>
+          </wp:inline>
+        </w:drawing>
+      </w:r>
+    </w:p>
+    <w:p>
+      <w:pPr>
+        <w:jc w:val="both"/>
+      </w:pPr>
+      <w:r>
+        <w:rPr>
+          <w:noProof/>
+        </w:rPr>
+        <w:drawing>
+          <wp:inline distT="0" distB="0" distL="0" distR="0" wp14:anchorId="7642A3BF" wp14:editId="51FDDB77">
+            <wp:extent cx="5612130" cy="3155315"/>
+            <wp:effectExtent l="0" t="0" r="7620" b="6985"/>
+            <wp:docPr id="45" name="Imagen 45"/>
+            <wp:cNvGraphicFramePr>
+              <a:graphicFrameLocks xmlns:a="http://schemas.openxmlformats.org/drawingml/2006/main" noChangeAspect="1"/>
+            </wp:cNvGraphicFramePr>
+            <a:graphic xmlns:a="http://schemas.openxmlformats.org/drawingml/2006/main">
+              <a:graphicData uri="http://schemas.openxmlformats.org/drawingml/2006/picture">
+                <pic:pic xmlns:pic="http://schemas.openxmlformats.org/drawingml/2006/picture">
+                  <pic:nvPicPr>
+                    <pic:cNvPr id="1" name=""/>
+                    <pic:cNvPicPr/>
+                  </pic:nvPicPr>
+                  <pic:blipFill>
+                    <a:blip r:embed="rId47"/>
+                    <a:stretch>
+                      <a:fillRect/>
+                    </a:stretch>
+                  </pic:blipFill>
+                  <pic:spPr>
+                    <a:xfrm>
+                      <a:off x="0" y="0"/>
+                      <a:ext cx="5612130" cy="3155315"/>
+                    </a:xfrm>
+                    <a:prstGeom prst="rect">
+                      <a:avLst/>
+                    </a:prstGeom>
+                  </pic:spPr>
+                </pic:pic>
+              </a:graphicData>
+            </a:graphic>
+          </wp:inline>
+        </w:drawing>
+      </w:r>
+    </w:p>
+    <w:p>
+      <w:pPr>
+        <w:jc w:val="both"/>
+      </w:pPr>
+    </w:p>
+    <w:p>
+      <w:pPr>
+        <w:jc w:val="both"/>
+      </w:pPr>
     </w:p>
     <w:sectPr>
       <w:pgSz w:w="12240" w:h="15840"/>

</xml_diff>